<commit_message>
Update working C# + todo-list
</commit_message>
<xml_diff>
--- a/Documentatie/Projectdossier.docx
+++ b/Documentatie/Projectdossier.docx
@@ -148,6 +148,7 @@
                           <w:dataBinding w:prefixMappings="xmlns:ns0='http://schemas.openxmlformats.org/package/2006/metadata/core-properties' xmlns:ns1='http://purl.org/dc/elements/1.1/'" w:xpath="/ns0:coreProperties[1]/ns1:title[1]" w:storeItemID="{6C3C8BC8-F283-45AE-878A-BAB7291924A1}"/>
                           <w:text/>
                         </w:sdtPr>
+                        <w:sdtEndPr/>
                         <w:sdtContent>
                           <w:p>
                             <w:pPr>
@@ -460,6 +461,7 @@
           <w:docPartUnique/>
         </w:docPartObj>
       </w:sdtPr>
+      <w:sdtEndPr/>
       <w:sdtContent>
         <w:p>
           <w:pPr>
@@ -2416,8 +2418,53 @@
             <w:r>
               <w:t>Check</w:t>
             </w:r>
-            <w:bookmarkStart w:id="11" w:name="_GoBack"/>
-            <w:bookmarkEnd w:id="11"/>
+          </w:p>
+          <w:p>
+            <w:pPr>
+              <w:cnfStyle w:val="000000010000" w:firstRow="0" w:lastRow="0" w:firstColumn="0" w:lastColumn="0" w:oddVBand="0" w:evenVBand="0" w:oddHBand="0" w:evenHBand="1" w:firstRowFirstColumn="0" w:firstRowLastColumn="0" w:lastRowFirstColumn="0" w:lastRowLastColumn="0"/>
+            </w:pPr>
+            <w:r>
+              <w:t>Check</w:t>
+            </w:r>
+          </w:p>
+          <w:p>
+            <w:pPr>
+              <w:cnfStyle w:val="000000010000" w:firstRow="0" w:lastRow="0" w:firstColumn="0" w:lastColumn="0" w:oddVBand="0" w:evenVBand="0" w:oddHBand="0" w:evenHBand="1" w:firstRowFirstColumn="0" w:firstRowLastColumn="0" w:lastRowFirstColumn="0" w:lastRowLastColumn="0"/>
+            </w:pPr>
+          </w:p>
+          <w:p>
+            <w:pPr>
+              <w:cnfStyle w:val="000000010000" w:firstRow="0" w:lastRow="0" w:firstColumn="0" w:lastColumn="0" w:oddVBand="0" w:evenVBand="0" w:oddHBand="0" w:evenHBand="1" w:firstRowFirstColumn="0" w:firstRowLastColumn="0" w:lastRowFirstColumn="0" w:lastRowLastColumn="0"/>
+            </w:pPr>
+            <w:r>
+              <w:t>Check</w:t>
+            </w:r>
+          </w:p>
+          <w:p>
+            <w:pPr>
+              <w:cnfStyle w:val="000000010000" w:firstRow="0" w:lastRow="0" w:firstColumn="0" w:lastColumn="0" w:oddVBand="0" w:evenVBand="0" w:oddHBand="0" w:evenHBand="1" w:firstRowFirstColumn="0" w:firstRowLastColumn="0" w:lastRowFirstColumn="0" w:lastRowLastColumn="0"/>
+            </w:pPr>
+          </w:p>
+          <w:p>
+            <w:pPr>
+              <w:cnfStyle w:val="000000010000" w:firstRow="0" w:lastRow="0" w:firstColumn="0" w:lastColumn="0" w:oddVBand="0" w:evenVBand="0" w:oddHBand="0" w:evenHBand="1" w:firstRowFirstColumn="0" w:firstRowLastColumn="0" w:lastRowFirstColumn="0" w:lastRowLastColumn="0"/>
+            </w:pPr>
+            <w:r>
+              <w:t>Check</w:t>
+            </w:r>
+          </w:p>
+          <w:p>
+            <w:pPr>
+              <w:cnfStyle w:val="000000010000" w:firstRow="0" w:lastRow="0" w:firstColumn="0" w:lastColumn="0" w:oddVBand="0" w:evenVBand="0" w:oddHBand="0" w:evenHBand="1" w:firstRowFirstColumn="0" w:firstRowLastColumn="0" w:lastRowFirstColumn="0" w:lastRowLastColumn="0"/>
+            </w:pPr>
+            <w:r>
+              <w:t>Check</w:t>
+            </w:r>
+          </w:p>
+          <w:p>
+            <w:pPr>
+              <w:cnfStyle w:val="000000010000" w:firstRow="0" w:lastRow="0" w:firstColumn="0" w:lastColumn="0" w:oddVBand="0" w:evenVBand="0" w:oddHBand="0" w:evenHBand="1" w:firstRowFirstColumn="0" w:firstRowLastColumn="0" w:lastRowFirstColumn="0" w:lastRowLastColumn="0"/>
+            </w:pPr>
           </w:p>
         </w:tc>
       </w:tr>
@@ -2625,6 +2672,35 @@
             <w:pPr>
               <w:cnfStyle w:val="000000100000" w:firstRow="0" w:lastRow="0" w:firstColumn="0" w:lastColumn="0" w:oddVBand="0" w:evenVBand="0" w:oddHBand="1" w:evenHBand="0" w:firstRowFirstColumn="0" w:firstRowLastColumn="0" w:lastRowFirstColumn="0" w:lastRowLastColumn="0"/>
             </w:pPr>
+            <w:r>
+              <w:t>-</w:t>
+            </w:r>
+          </w:p>
+          <w:p>
+            <w:pPr>
+              <w:cnfStyle w:val="000000100000" w:firstRow="0" w:lastRow="0" w:firstColumn="0" w:lastColumn="0" w:oddVBand="0" w:evenVBand="0" w:oddHBand="1" w:evenHBand="0" w:firstRowFirstColumn="0" w:firstRowLastColumn="0" w:lastRowFirstColumn="0" w:lastRowLastColumn="0"/>
+            </w:pPr>
+          </w:p>
+          <w:p>
+            <w:pPr>
+              <w:cnfStyle w:val="000000100000" w:firstRow="0" w:lastRow="0" w:firstColumn="0" w:lastColumn="0" w:oddVBand="0" w:evenVBand="0" w:oddHBand="1" w:evenHBand="0" w:firstRowFirstColumn="0" w:firstRowLastColumn="0" w:lastRowFirstColumn="0" w:lastRowLastColumn="0"/>
+            </w:pPr>
+            <w:r>
+              <w:t>Check</w:t>
+            </w:r>
+          </w:p>
+          <w:p>
+            <w:pPr>
+              <w:cnfStyle w:val="000000100000" w:firstRow="0" w:lastRow="0" w:firstColumn="0" w:lastColumn="0" w:oddVBand="0" w:evenVBand="0" w:oddHBand="1" w:evenHBand="0" w:firstRowFirstColumn="0" w:firstRowLastColumn="0" w:lastRowFirstColumn="0" w:lastRowLastColumn="0"/>
+            </w:pPr>
+            <w:r>
+              <w:t>-</w:t>
+            </w:r>
+          </w:p>
+          <w:p>
+            <w:pPr>
+              <w:cnfStyle w:val="000000100000" w:firstRow="0" w:lastRow="0" w:firstColumn="0" w:lastColumn="0" w:oddVBand="0" w:evenVBand="0" w:oddHBand="1" w:evenHBand="0" w:firstRowFirstColumn="0" w:firstRowLastColumn="0" w:lastRowFirstColumn="0" w:lastRowLastColumn="0"/>
+            </w:pPr>
           </w:p>
         </w:tc>
       </w:tr>
@@ -2856,6 +2932,38 @@
               <w:cnfStyle w:val="000000010000" w:firstRow="0" w:lastRow="0" w:firstColumn="0" w:lastColumn="0" w:oddVBand="0" w:evenVBand="0" w:oddHBand="0" w:evenHBand="1" w:firstRowFirstColumn="0" w:firstRowLastColumn="0" w:lastRowFirstColumn="0" w:lastRowLastColumn="0"/>
             </w:pPr>
           </w:p>
+          <w:p>
+            <w:pPr>
+              <w:cnfStyle w:val="000000010000" w:firstRow="0" w:lastRow="0" w:firstColumn="0" w:lastColumn="0" w:oddVBand="0" w:evenVBand="0" w:oddHBand="0" w:evenHBand="1" w:firstRowFirstColumn="0" w:firstRowLastColumn="0" w:lastRowFirstColumn="0" w:lastRowLastColumn="0"/>
+            </w:pPr>
+            <w:r>
+              <w:t>Check</w:t>
+            </w:r>
+          </w:p>
+          <w:p>
+            <w:pPr>
+              <w:cnfStyle w:val="000000010000" w:firstRow="0" w:lastRow="0" w:firstColumn="0" w:lastColumn="0" w:oddVBand="0" w:evenVBand="0" w:oddHBand="0" w:evenHBand="1" w:firstRowFirstColumn="0" w:firstRowLastColumn="0" w:lastRowFirstColumn="0" w:lastRowLastColumn="0"/>
+            </w:pPr>
+            <w:r>
+              <w:t>Check</w:t>
+            </w:r>
+          </w:p>
+          <w:p>
+            <w:pPr>
+              <w:cnfStyle w:val="000000010000" w:firstRow="0" w:lastRow="0" w:firstColumn="0" w:lastColumn="0" w:oddVBand="0" w:evenVBand="0" w:oddHBand="0" w:evenHBand="1" w:firstRowFirstColumn="0" w:firstRowLastColumn="0" w:lastRowFirstColumn="0" w:lastRowLastColumn="0"/>
+            </w:pPr>
+            <w:r>
+              <w:t>Check</w:t>
+            </w:r>
+          </w:p>
+          <w:p>
+            <w:pPr>
+              <w:cnfStyle w:val="000000010000" w:firstRow="0" w:lastRow="0" w:firstColumn="0" w:lastColumn="0" w:oddVBand="0" w:evenVBand="0" w:oddHBand="0" w:evenHBand="1" w:firstRowFirstColumn="0" w:firstRowLastColumn="0" w:lastRowFirstColumn="0" w:lastRowLastColumn="0"/>
+            </w:pPr>
+            <w:r>
+              <w:t>-</w:t>
+            </w:r>
+          </w:p>
         </w:tc>
       </w:tr>
       <w:tr>
@@ -3159,6 +3267,53 @@
             <w:pPr>
               <w:cnfStyle w:val="000000100000" w:firstRow="0" w:lastRow="0" w:firstColumn="0" w:lastColumn="0" w:oddVBand="0" w:evenVBand="0" w:oddHBand="1" w:evenHBand="0" w:firstRowFirstColumn="0" w:firstRowLastColumn="0" w:lastRowFirstColumn="0" w:lastRowLastColumn="0"/>
             </w:pPr>
+            <w:r>
+              <w:t>Check</w:t>
+            </w:r>
+          </w:p>
+          <w:p>
+            <w:pPr>
+              <w:cnfStyle w:val="000000100000" w:firstRow="0" w:lastRow="0" w:firstColumn="0" w:lastColumn="0" w:oddVBand="0" w:evenVBand="0" w:oddHBand="1" w:evenHBand="0" w:firstRowFirstColumn="0" w:firstRowLastColumn="0" w:lastRowFirstColumn="0" w:lastRowLastColumn="0"/>
+            </w:pPr>
+          </w:p>
+          <w:p>
+            <w:pPr>
+              <w:cnfStyle w:val="000000100000" w:firstRow="0" w:lastRow="0" w:firstColumn="0" w:lastColumn="0" w:oddVBand="0" w:evenVBand="0" w:oddHBand="1" w:evenHBand="0" w:firstRowFirstColumn="0" w:firstRowLastColumn="0" w:lastRowFirstColumn="0" w:lastRowLastColumn="0"/>
+            </w:pPr>
+            <w:r>
+              <w:t>-</w:t>
+            </w:r>
+            <w:bookmarkStart w:id="11" w:name="_GoBack"/>
+            <w:bookmarkEnd w:id="11"/>
+          </w:p>
+          <w:p>
+            <w:pPr>
+              <w:cnfStyle w:val="000000100000" w:firstRow="0" w:lastRow="0" w:firstColumn="0" w:lastColumn="0" w:oddVBand="0" w:evenVBand="0" w:oddHBand="1" w:evenHBand="0" w:firstRowFirstColumn="0" w:firstRowLastColumn="0" w:lastRowFirstColumn="0" w:lastRowLastColumn="0"/>
+            </w:pPr>
+          </w:p>
+          <w:p>
+            <w:pPr>
+              <w:cnfStyle w:val="000000100000" w:firstRow="0" w:lastRow="0" w:firstColumn="0" w:lastColumn="0" w:oddVBand="0" w:evenVBand="0" w:oddHBand="1" w:evenHBand="0" w:firstRowFirstColumn="0" w:firstRowLastColumn="0" w:lastRowFirstColumn="0" w:lastRowLastColumn="0"/>
+            </w:pPr>
+            <w:r>
+              <w:t>Check</w:t>
+            </w:r>
+          </w:p>
+          <w:p>
+            <w:pPr>
+              <w:cnfStyle w:val="000000100000" w:firstRow="0" w:lastRow="0" w:firstColumn="0" w:lastColumn="0" w:oddVBand="0" w:evenVBand="0" w:oddHBand="1" w:evenHBand="0" w:firstRowFirstColumn="0" w:firstRowLastColumn="0" w:lastRowFirstColumn="0" w:lastRowLastColumn="0"/>
+            </w:pPr>
+            <w:r>
+              <w:t>Check</w:t>
+            </w:r>
+          </w:p>
+          <w:p>
+            <w:pPr>
+              <w:cnfStyle w:val="000000100000" w:firstRow="0" w:lastRow="0" w:firstColumn="0" w:lastColumn="0" w:oddVBand="0" w:evenVBand="0" w:oddHBand="1" w:evenHBand="0" w:firstRowFirstColumn="0" w:firstRowLastColumn="0" w:lastRowFirstColumn="0" w:lastRowLastColumn="0"/>
+            </w:pPr>
+            <w:r>
+              <w:t>Check</w:t>
+            </w:r>
           </w:p>
         </w:tc>
       </w:tr>
@@ -5007,6 +5162,7 @@
         <w:docPartUnique/>
       </w:docPartObj>
     </w:sdtPr>
+    <w:sdtEndPr/>
     <w:sdtContent>
       <w:p>
         <w:pPr>
@@ -5075,7 +5231,7 @@
                         <w:szCs w:val="28"/>
                         <w:lang w:val="nl-NL"/>
                       </w:rPr>
-                      <w:t>5</w:t>
+                      <w:t>3</w:t>
                     </w:r>
                     <w:r>
                       <w:rPr>
@@ -5151,6 +5307,7 @@
           <w:dataBinding w:prefixMappings="xmlns:ns0='http://purl.org/dc/elements/1.1/' xmlns:ns1='http://schemas.openxmlformats.org/package/2006/metadata/core-properties' " w:xpath="/ns1:coreProperties[1]/ns0:title[1]" w:storeItemID="{6C3C8BC8-F283-45AE-878A-BAB7291924A1}"/>
           <w:text/>
         </w:sdtPr>
+        <w:sdtEndPr/>
         <w:sdtContent>
           <w:tc>
             <w:tcPr>
@@ -6752,7 +6909,7 @@
 </file>
 
 <file path=customXml/itemProps1.xml><?xml version="1.0" encoding="utf-8"?>
-<ds:datastoreItem xmlns:ds="http://schemas.openxmlformats.org/officeDocument/2006/customXml" ds:itemID="{6A216842-C73C-4DDC-AB09-BF24C8F8CC4F}">
+<ds:datastoreItem xmlns:ds="http://schemas.openxmlformats.org/officeDocument/2006/customXml" ds:itemID="{72E24346-06F8-492D-A078-6C15134805DD}">
   <ds:schemaRefs>
     <ds:schemaRef ds:uri="http://schemas.openxmlformats.org/officeDocument/2006/bibliography"/>
   </ds:schemaRefs>

</xml_diff>

<commit_message>
C# + Documentatie/How to video360.docx update
</commit_message>
<xml_diff>
--- a/Documentatie/Projectdossier.docx
+++ b/Documentatie/Projectdossier.docx
@@ -2673,19 +2673,6 @@
               <w:cnfStyle w:val="000000100000" w:firstRow="0" w:lastRow="0" w:firstColumn="0" w:lastColumn="0" w:oddVBand="0" w:evenVBand="0" w:oddHBand="1" w:evenHBand="0" w:firstRowFirstColumn="0" w:firstRowLastColumn="0" w:lastRowFirstColumn="0" w:lastRowLastColumn="0"/>
             </w:pPr>
             <w:r>
-              <w:t>-</w:t>
-            </w:r>
-          </w:p>
-          <w:p>
-            <w:pPr>
-              <w:cnfStyle w:val="000000100000" w:firstRow="0" w:lastRow="0" w:firstColumn="0" w:lastColumn="0" w:oddVBand="0" w:evenVBand="0" w:oddHBand="1" w:evenHBand="0" w:firstRowFirstColumn="0" w:firstRowLastColumn="0" w:lastRowFirstColumn="0" w:lastRowLastColumn="0"/>
-            </w:pPr>
-          </w:p>
-          <w:p>
-            <w:pPr>
-              <w:cnfStyle w:val="000000100000" w:firstRow="0" w:lastRow="0" w:firstColumn="0" w:lastColumn="0" w:oddVBand="0" w:evenVBand="0" w:oddHBand="1" w:evenHBand="0" w:firstRowFirstColumn="0" w:firstRowLastColumn="0" w:lastRowFirstColumn="0" w:lastRowLastColumn="0"/>
-            </w:pPr>
-            <w:r>
               <w:t>Check</w:t>
             </w:r>
           </w:p>
@@ -2693,8 +2680,21 @@
             <w:pPr>
               <w:cnfStyle w:val="000000100000" w:firstRow="0" w:lastRow="0" w:firstColumn="0" w:lastColumn="0" w:oddVBand="0" w:evenVBand="0" w:oddHBand="1" w:evenHBand="0" w:firstRowFirstColumn="0" w:firstRowLastColumn="0" w:lastRowFirstColumn="0" w:lastRowLastColumn="0"/>
             </w:pPr>
-            <w:r>
-              <w:t>-</w:t>
+          </w:p>
+          <w:p>
+            <w:pPr>
+              <w:cnfStyle w:val="000000100000" w:firstRow="0" w:lastRow="0" w:firstColumn="0" w:lastColumn="0" w:oddVBand="0" w:evenVBand="0" w:oddHBand="1" w:evenHBand="0" w:firstRowFirstColumn="0" w:firstRowLastColumn="0" w:lastRowFirstColumn="0" w:lastRowLastColumn="0"/>
+            </w:pPr>
+            <w:r>
+              <w:t>Check</w:t>
+            </w:r>
+          </w:p>
+          <w:p>
+            <w:pPr>
+              <w:cnfStyle w:val="000000100000" w:firstRow="0" w:lastRow="0" w:firstColumn="0" w:lastColumn="0" w:oddVBand="0" w:evenVBand="0" w:oddHBand="1" w:evenHBand="0" w:firstRowFirstColumn="0" w:firstRowLastColumn="0" w:lastRowFirstColumn="0" w:lastRowLastColumn="0"/>
+            </w:pPr>
+            <w:r>
+              <w:t>Check</w:t>
             </w:r>
           </w:p>
           <w:p>
@@ -2961,7 +2961,7 @@
               <w:cnfStyle w:val="000000010000" w:firstRow="0" w:lastRow="0" w:firstColumn="0" w:lastColumn="0" w:oddVBand="0" w:evenVBand="0" w:oddHBand="0" w:evenHBand="1" w:firstRowFirstColumn="0" w:firstRowLastColumn="0" w:lastRowFirstColumn="0" w:lastRowLastColumn="0"/>
             </w:pPr>
             <w:r>
-              <w:t>-</w:t>
+              <w:t>Check</w:t>
             </w:r>
           </w:p>
         </w:tc>
@@ -3281,10 +3281,8 @@
               <w:cnfStyle w:val="000000100000" w:firstRow="0" w:lastRow="0" w:firstColumn="0" w:lastColumn="0" w:oddVBand="0" w:evenVBand="0" w:oddHBand="1" w:evenHBand="0" w:firstRowFirstColumn="0" w:firstRowLastColumn="0" w:lastRowFirstColumn="0" w:lastRowLastColumn="0"/>
             </w:pPr>
             <w:r>
-              <w:t>-</w:t>
-            </w:r>
-            <w:bookmarkStart w:id="11" w:name="_GoBack"/>
-            <w:bookmarkEnd w:id="11"/>
+              <w:t>Check</w:t>
+            </w:r>
           </w:p>
           <w:p>
             <w:pPr>
@@ -3588,6 +3586,48 @@
               <w:cnfStyle w:val="000000010000" w:firstRow="0" w:lastRow="0" w:firstColumn="0" w:lastColumn="0" w:oddVBand="0" w:evenVBand="0" w:oddHBand="0" w:evenHBand="1" w:firstRowFirstColumn="0" w:firstRowLastColumn="0" w:lastRowFirstColumn="0" w:lastRowLastColumn="0"/>
             </w:pPr>
           </w:p>
+          <w:p>
+            <w:pPr>
+              <w:cnfStyle w:val="000000010000" w:firstRow="0" w:lastRow="0" w:firstColumn="0" w:lastColumn="0" w:oddVBand="0" w:evenVBand="0" w:oddHBand="0" w:evenHBand="1" w:firstRowFirstColumn="0" w:firstRowLastColumn="0" w:lastRowFirstColumn="0" w:lastRowLastColumn="0"/>
+            </w:pPr>
+            <w:r>
+              <w:t>Check</w:t>
+            </w:r>
+          </w:p>
+          <w:p>
+            <w:pPr>
+              <w:cnfStyle w:val="000000010000" w:firstRow="0" w:lastRow="0" w:firstColumn="0" w:lastColumn="0" w:oddVBand="0" w:evenVBand="0" w:oddHBand="0" w:evenHBand="1" w:firstRowFirstColumn="0" w:firstRowLastColumn="0" w:lastRowFirstColumn="0" w:lastRowLastColumn="0"/>
+            </w:pPr>
+          </w:p>
+          <w:p>
+            <w:pPr>
+              <w:cnfStyle w:val="000000010000" w:firstRow="0" w:lastRow="0" w:firstColumn="0" w:lastColumn="0" w:oddVBand="0" w:evenVBand="0" w:oddHBand="0" w:evenHBand="1" w:firstRowFirstColumn="0" w:firstRowLastColumn="0" w:lastRowFirstColumn="0" w:lastRowLastColumn="0"/>
+            </w:pPr>
+            <w:r>
+              <w:t>Check</w:t>
+            </w:r>
+          </w:p>
+          <w:p>
+            <w:pPr>
+              <w:cnfStyle w:val="000000010000" w:firstRow="0" w:lastRow="0" w:firstColumn="0" w:lastColumn="0" w:oddVBand="0" w:evenVBand="0" w:oddHBand="0" w:evenHBand="1" w:firstRowFirstColumn="0" w:firstRowLastColumn="0" w:lastRowFirstColumn="0" w:lastRowLastColumn="0"/>
+            </w:pPr>
+          </w:p>
+          <w:p>
+            <w:pPr>
+              <w:cnfStyle w:val="000000010000" w:firstRow="0" w:lastRow="0" w:firstColumn="0" w:lastColumn="0" w:oddVBand="0" w:evenVBand="0" w:oddHBand="0" w:evenHBand="1" w:firstRowFirstColumn="0" w:firstRowLastColumn="0" w:lastRowFirstColumn="0" w:lastRowLastColumn="0"/>
+            </w:pPr>
+            <w:r>
+              <w:t>Check</w:t>
+            </w:r>
+          </w:p>
+          <w:p>
+            <w:pPr>
+              <w:cnfStyle w:val="000000010000" w:firstRow="0" w:lastRow="0" w:firstColumn="0" w:lastColumn="0" w:oddVBand="0" w:evenVBand="0" w:oddHBand="0" w:evenHBand="1" w:firstRowFirstColumn="0" w:firstRowLastColumn="0" w:lastRowFirstColumn="0" w:lastRowLastColumn="0"/>
+            </w:pPr>
+            <w:r>
+              <w:t>-</w:t>
+            </w:r>
+          </w:p>
         </w:tc>
       </w:tr>
       <w:tr>
@@ -3845,6 +3885,43 @@
             <w:pPr>
               <w:cnfStyle w:val="000000100000" w:firstRow="0" w:lastRow="0" w:firstColumn="0" w:lastColumn="0" w:oddVBand="0" w:evenVBand="0" w:oddHBand="1" w:evenHBand="0" w:firstRowFirstColumn="0" w:firstRowLastColumn="0" w:lastRowFirstColumn="0" w:lastRowLastColumn="0"/>
             </w:pPr>
+            <w:r>
+              <w:t>Check</w:t>
+            </w:r>
+          </w:p>
+          <w:p>
+            <w:pPr>
+              <w:cnfStyle w:val="000000100000" w:firstRow="0" w:lastRow="0" w:firstColumn="0" w:lastColumn="0" w:oddVBand="0" w:evenVBand="0" w:oddHBand="1" w:evenHBand="0" w:firstRowFirstColumn="0" w:firstRowLastColumn="0" w:lastRowFirstColumn="0" w:lastRowLastColumn="0"/>
+            </w:pPr>
+          </w:p>
+          <w:p>
+            <w:pPr>
+              <w:cnfStyle w:val="000000100000" w:firstRow="0" w:lastRow="0" w:firstColumn="0" w:lastColumn="0" w:oddVBand="0" w:evenVBand="0" w:oddHBand="1" w:evenHBand="0" w:firstRowFirstColumn="0" w:firstRowLastColumn="0" w:lastRowFirstColumn="0" w:lastRowLastColumn="0"/>
+            </w:pPr>
+            <w:r>
+              <w:t>Check</w:t>
+            </w:r>
+          </w:p>
+          <w:p>
+            <w:pPr>
+              <w:cnfStyle w:val="000000100000" w:firstRow="0" w:lastRow="0" w:firstColumn="0" w:lastColumn="0" w:oddVBand="0" w:evenVBand="0" w:oddHBand="1" w:evenHBand="0" w:firstRowFirstColumn="0" w:firstRowLastColumn="0" w:lastRowFirstColumn="0" w:lastRowLastColumn="0"/>
+            </w:pPr>
+          </w:p>
+          <w:p>
+            <w:pPr>
+              <w:cnfStyle w:val="000000100000" w:firstRow="0" w:lastRow="0" w:firstColumn="0" w:lastColumn="0" w:oddVBand="0" w:evenVBand="0" w:oddHBand="1" w:evenHBand="0" w:firstRowFirstColumn="0" w:firstRowLastColumn="0" w:lastRowFirstColumn="0" w:lastRowLastColumn="0"/>
+            </w:pPr>
+            <w:r>
+              <w:t>-</w:t>
+            </w:r>
+          </w:p>
+          <w:p>
+            <w:pPr>
+              <w:cnfStyle w:val="000000100000" w:firstRow="0" w:lastRow="0" w:firstColumn="0" w:lastColumn="0" w:oddVBand="0" w:evenVBand="0" w:oddHBand="1" w:evenHBand="0" w:firstRowFirstColumn="0" w:firstRowLastColumn="0" w:lastRowFirstColumn="0" w:lastRowLastColumn="0"/>
+            </w:pPr>
+            <w:r>
+              <w:t>-</w:t>
+            </w:r>
           </w:p>
         </w:tc>
       </w:tr>
@@ -4068,6 +4145,32 @@
             <w:pPr>
               <w:cnfStyle w:val="000000010000" w:firstRow="0" w:lastRow="0" w:firstColumn="0" w:lastColumn="0" w:oddVBand="0" w:evenVBand="0" w:oddHBand="0" w:evenHBand="1" w:firstRowFirstColumn="0" w:firstRowLastColumn="0" w:lastRowFirstColumn="0" w:lastRowLastColumn="0"/>
             </w:pPr>
+          </w:p>
+          <w:p>
+            <w:pPr>
+              <w:cnfStyle w:val="000000010000" w:firstRow="0" w:lastRow="0" w:firstColumn="0" w:lastColumn="0" w:oddVBand="0" w:evenVBand="0" w:oddHBand="0" w:evenHBand="1" w:firstRowFirstColumn="0" w:firstRowLastColumn="0" w:lastRowFirstColumn="0" w:lastRowLastColumn="0"/>
+            </w:pPr>
+            <w:r>
+              <w:t>Check</w:t>
+            </w:r>
+          </w:p>
+          <w:p>
+            <w:pPr>
+              <w:cnfStyle w:val="000000010000" w:firstRow="0" w:lastRow="0" w:firstColumn="0" w:lastColumn="0" w:oddVBand="0" w:evenVBand="0" w:oddHBand="0" w:evenHBand="1" w:firstRowFirstColumn="0" w:firstRowLastColumn="0" w:lastRowFirstColumn="0" w:lastRowLastColumn="0"/>
+            </w:pPr>
+            <w:r>
+              <w:t>-</w:t>
+            </w:r>
+          </w:p>
+          <w:p>
+            <w:pPr>
+              <w:cnfStyle w:val="000000010000" w:firstRow="0" w:lastRow="0" w:firstColumn="0" w:lastColumn="0" w:oddVBand="0" w:evenVBand="0" w:oddHBand="0" w:evenHBand="1" w:firstRowFirstColumn="0" w:firstRowLastColumn="0" w:lastRowFirstColumn="0" w:lastRowLastColumn="0"/>
+            </w:pPr>
+            <w:r>
+              <w:t>-</w:t>
+            </w:r>
+            <w:bookmarkStart w:id="11" w:name="_GoBack"/>
+            <w:bookmarkEnd w:id="11"/>
           </w:p>
         </w:tc>
       </w:tr>
@@ -5231,7 +5334,7 @@
                         <w:szCs w:val="28"/>
                         <w:lang w:val="nl-NL"/>
                       </w:rPr>
-                      <w:t>3</w:t>
+                      <w:t>4</w:t>
                     </w:r>
                     <w:r>
                       <w:rPr>
@@ -6909,7 +7012,7 @@
 </file>
 
 <file path=customXml/itemProps1.xml><?xml version="1.0" encoding="utf-8"?>
-<ds:datastoreItem xmlns:ds="http://schemas.openxmlformats.org/officeDocument/2006/customXml" ds:itemID="{72E24346-06F8-492D-A078-6C15134805DD}">
+<ds:datastoreItem xmlns:ds="http://schemas.openxmlformats.org/officeDocument/2006/customXml" ds:itemID="{6B023B01-E21F-4307-877B-1363A0E5E9DC}">
   <ds:schemaRefs>
     <ds:schemaRef ds:uri="http://schemas.openxmlformats.org/officeDocument/2006/bibliography"/>
   </ds:schemaRefs>

</xml_diff>

<commit_message>
Alles : van probeersels tot finale oplossing.
</commit_message>
<xml_diff>
--- a/Documentatie/Projectdossier.docx
+++ b/Documentatie/Projectdossier.docx
@@ -3996,6 +3996,19 @@
               <w:pStyle w:val="ListParagraph"/>
               <w:numPr>
                 <w:ilvl w:val="0"/>
+                <w:numId w:val="3"/>
+              </w:numPr>
+              <w:cnfStyle w:val="000000010000" w:firstRow="0" w:lastRow="0" w:firstColumn="0" w:lastColumn="0" w:oddVBand="0" w:evenVBand="0" w:oddHBand="0" w:evenHBand="1" w:firstRowFirstColumn="0" w:firstRowLastColumn="0" w:lastRowFirstColumn="0" w:lastRowLastColumn="0"/>
+            </w:pPr>
+            <w:r>
+              <w:t>Fix ssh voor communicatie</w:t>
+            </w:r>
+          </w:p>
+          <w:p>
+            <w:pPr>
+              <w:pStyle w:val="ListParagraph"/>
+              <w:numPr>
+                <w:ilvl w:val="0"/>
                 <w:numId w:val="1"/>
               </w:numPr>
               <w:cnfStyle w:val="000000010000" w:firstRow="0" w:lastRow="0" w:firstColumn="0" w:lastColumn="0" w:oddVBand="0" w:evenVBand="0" w:oddHBand="0" w:evenHBand="1" w:firstRowFirstColumn="0" w:firstRowLastColumn="0" w:lastRowFirstColumn="0" w:lastRowLastColumn="0"/>
@@ -4008,169 +4021,167 @@
             <w:pPr>
               <w:cnfStyle w:val="000000010000" w:firstRow="0" w:lastRow="0" w:firstColumn="0" w:lastColumn="0" w:oddVBand="0" w:evenVBand="0" w:oddHBand="0" w:evenHBand="1" w:firstRowFirstColumn="0" w:firstRowLastColumn="0" w:lastRowFirstColumn="0" w:lastRowLastColumn="0"/>
             </w:pPr>
-          </w:p>
-          <w:p>
-            <w:pPr>
-              <w:cnfStyle w:val="000000010000" w:firstRow="0" w:lastRow="0" w:firstColumn="0" w:lastColumn="0" w:oddVBand="0" w:evenVBand="0" w:oddHBand="0" w:evenHBand="1" w:firstRowFirstColumn="0" w:firstRowLastColumn="0" w:lastRowFirstColumn="0" w:lastRowLastColumn="0"/>
-            </w:pPr>
-          </w:p>
-          <w:p>
-            <w:pPr>
-              <w:cnfStyle w:val="000000010000" w:firstRow="0" w:lastRow="0" w:firstColumn="0" w:lastColumn="0" w:oddVBand="0" w:evenVBand="0" w:oddHBand="0" w:evenHBand="1" w:firstRowFirstColumn="0" w:firstRowLastColumn="0" w:lastRowFirstColumn="0" w:lastRowLastColumn="0"/>
-            </w:pPr>
-          </w:p>
-        </w:tc>
-        <w:tc>
-          <w:tcPr>
-            <w:tcW w:w="1020" w:type="dxa"/>
-          </w:tcPr>
-          <w:p>
-            <w:pPr>
-              <w:cnfStyle w:val="000000010000" w:firstRow="0" w:lastRow="0" w:firstColumn="0" w:lastColumn="0" w:oddVBand="0" w:evenVBand="0" w:oddHBand="0" w:evenHBand="1" w:firstRowFirstColumn="0" w:firstRowLastColumn="0" w:lastRowFirstColumn="0" w:lastRowLastColumn="0"/>
-            </w:pPr>
-          </w:p>
-          <w:p>
-            <w:pPr>
-              <w:cnfStyle w:val="000000010000" w:firstRow="0" w:lastRow="0" w:firstColumn="0" w:lastColumn="0" w:oddVBand="0" w:evenVBand="0" w:oddHBand="0" w:evenHBand="1" w:firstRowFirstColumn="0" w:firstRowLastColumn="0" w:lastRowFirstColumn="0" w:lastRowLastColumn="0"/>
-            </w:pPr>
-            <w:r>
-              <w:t>X</w:t>
-            </w:r>
-          </w:p>
-          <w:p>
-            <w:pPr>
-              <w:cnfStyle w:val="000000010000" w:firstRow="0" w:lastRow="0" w:firstColumn="0" w:lastColumn="0" w:oddVBand="0" w:evenVBand="0" w:oddHBand="0" w:evenHBand="1" w:firstRowFirstColumn="0" w:firstRowLastColumn="0" w:lastRowFirstColumn="0" w:lastRowLastColumn="0"/>
-            </w:pPr>
-            <w:r>
-              <w:t>X</w:t>
-            </w:r>
-          </w:p>
-          <w:p>
-            <w:pPr>
-              <w:cnfStyle w:val="000000010000" w:firstRow="0" w:lastRow="0" w:firstColumn="0" w:lastColumn="0" w:oddVBand="0" w:evenVBand="0" w:oddHBand="0" w:evenHBand="1" w:firstRowFirstColumn="0" w:firstRowLastColumn="0" w:lastRowFirstColumn="0" w:lastRowLastColumn="0"/>
-            </w:pPr>
-            <w:r>
-              <w:t>X</w:t>
-            </w:r>
-          </w:p>
-          <w:p>
-            <w:pPr>
-              <w:cnfStyle w:val="000000010000" w:firstRow="0" w:lastRow="0" w:firstColumn="0" w:lastColumn="0" w:oddVBand="0" w:evenVBand="0" w:oddHBand="0" w:evenHBand="1" w:firstRowFirstColumn="0" w:firstRowLastColumn="0" w:lastRowFirstColumn="0" w:lastRowLastColumn="0"/>
-            </w:pPr>
-          </w:p>
-        </w:tc>
-        <w:tc>
-          <w:tcPr>
-            <w:tcW w:w="699" w:type="dxa"/>
-          </w:tcPr>
-          <w:p>
-            <w:pPr>
-              <w:cnfStyle w:val="000000010000" w:firstRow="0" w:lastRow="0" w:firstColumn="0" w:lastColumn="0" w:oddVBand="0" w:evenVBand="0" w:oddHBand="0" w:evenHBand="1" w:firstRowFirstColumn="0" w:firstRowLastColumn="0" w:lastRowFirstColumn="0" w:lastRowLastColumn="0"/>
-            </w:pPr>
-          </w:p>
-          <w:p>
-            <w:pPr>
-              <w:cnfStyle w:val="000000010000" w:firstRow="0" w:lastRow="0" w:firstColumn="0" w:lastColumn="0" w:oddVBand="0" w:evenVBand="0" w:oddHBand="0" w:evenHBand="1" w:firstRowFirstColumn="0" w:firstRowLastColumn="0" w:lastRowFirstColumn="0" w:lastRowLastColumn="0"/>
-            </w:pPr>
-            <w:r>
-              <w:t>-</w:t>
-            </w:r>
-          </w:p>
-          <w:p>
-            <w:pPr>
-              <w:cnfStyle w:val="000000010000" w:firstRow="0" w:lastRow="0" w:firstColumn="0" w:lastColumn="0" w:oddVBand="0" w:evenVBand="0" w:oddHBand="0" w:evenHBand="1" w:firstRowFirstColumn="0" w:firstRowLastColumn="0" w:lastRowFirstColumn="0" w:lastRowLastColumn="0"/>
-            </w:pPr>
-            <w:r>
-              <w:t>X</w:t>
-            </w:r>
-          </w:p>
-          <w:p>
-            <w:pPr>
-              <w:cnfStyle w:val="000000010000" w:firstRow="0" w:lastRow="0" w:firstColumn="0" w:lastColumn="0" w:oddVBand="0" w:evenVBand="0" w:oddHBand="0" w:evenHBand="1" w:firstRowFirstColumn="0" w:firstRowLastColumn="0" w:lastRowFirstColumn="0" w:lastRowLastColumn="0"/>
-            </w:pPr>
-            <w:r>
-              <w:t>X</w:t>
-            </w:r>
-          </w:p>
-          <w:p>
-            <w:pPr>
-              <w:cnfStyle w:val="000000010000" w:firstRow="0" w:lastRow="0" w:firstColumn="0" w:lastColumn="0" w:oddVBand="0" w:evenVBand="0" w:oddHBand="0" w:evenHBand="1" w:firstRowFirstColumn="0" w:firstRowLastColumn="0" w:lastRowFirstColumn="0" w:lastRowLastColumn="0"/>
-            </w:pPr>
-          </w:p>
-        </w:tc>
-        <w:tc>
-          <w:tcPr>
-            <w:tcW w:w="860" w:type="dxa"/>
-          </w:tcPr>
-          <w:p>
-            <w:pPr>
-              <w:cnfStyle w:val="000000010000" w:firstRow="0" w:lastRow="0" w:firstColumn="0" w:lastColumn="0" w:oddVBand="0" w:evenVBand="0" w:oddHBand="0" w:evenHBand="1" w:firstRowFirstColumn="0" w:firstRowLastColumn="0" w:lastRowFirstColumn="0" w:lastRowLastColumn="0"/>
-            </w:pPr>
-          </w:p>
-          <w:p>
-            <w:pPr>
-              <w:cnfStyle w:val="000000010000" w:firstRow="0" w:lastRow="0" w:firstColumn="0" w:lastColumn="0" w:oddVBand="0" w:evenVBand="0" w:oddHBand="0" w:evenHBand="1" w:firstRowFirstColumn="0" w:firstRowLastColumn="0" w:lastRowFirstColumn="0" w:lastRowLastColumn="0"/>
-            </w:pPr>
-            <w:r>
-              <w:t>X</w:t>
-            </w:r>
-          </w:p>
-          <w:p>
-            <w:pPr>
-              <w:cnfStyle w:val="000000010000" w:firstRow="0" w:lastRow="0" w:firstColumn="0" w:lastColumn="0" w:oddVBand="0" w:evenVBand="0" w:oddHBand="0" w:evenHBand="1" w:firstRowFirstColumn="0" w:firstRowLastColumn="0" w:lastRowFirstColumn="0" w:lastRowLastColumn="0"/>
-            </w:pPr>
-            <w:r>
-              <w:t>-</w:t>
-            </w:r>
-          </w:p>
-          <w:p>
-            <w:pPr>
-              <w:cnfStyle w:val="000000010000" w:firstRow="0" w:lastRow="0" w:firstColumn="0" w:lastColumn="0" w:oddVBand="0" w:evenVBand="0" w:oddHBand="0" w:evenHBand="1" w:firstRowFirstColumn="0" w:firstRowLastColumn="0" w:lastRowFirstColumn="0" w:lastRowLastColumn="0"/>
-            </w:pPr>
-            <w:r>
-              <w:t>X</w:t>
-            </w:r>
-          </w:p>
-          <w:p>
-            <w:pPr>
-              <w:cnfStyle w:val="000000010000" w:firstRow="0" w:lastRow="0" w:firstColumn="0" w:lastColumn="0" w:oddVBand="0" w:evenVBand="0" w:oddHBand="0" w:evenHBand="1" w:firstRowFirstColumn="0" w:firstRowLastColumn="0" w:lastRowFirstColumn="0" w:lastRowLastColumn="0"/>
-            </w:pPr>
-          </w:p>
-        </w:tc>
-        <w:tc>
-          <w:tcPr>
-            <w:tcW w:w="860" w:type="dxa"/>
-          </w:tcPr>
-          <w:p>
-            <w:pPr>
-              <w:cnfStyle w:val="000000010000" w:firstRow="0" w:lastRow="0" w:firstColumn="0" w:lastColumn="0" w:oddVBand="0" w:evenVBand="0" w:oddHBand="0" w:evenHBand="1" w:firstRowFirstColumn="0" w:firstRowLastColumn="0" w:lastRowFirstColumn="0" w:lastRowLastColumn="0"/>
-            </w:pPr>
-          </w:p>
-          <w:p>
-            <w:pPr>
-              <w:cnfStyle w:val="000000010000" w:firstRow="0" w:lastRow="0" w:firstColumn="0" w:lastColumn="0" w:oddVBand="0" w:evenVBand="0" w:oddHBand="0" w:evenHBand="1" w:firstRowFirstColumn="0" w:firstRowLastColumn="0" w:lastRowFirstColumn="0" w:lastRowLastColumn="0"/>
-            </w:pPr>
-            <w:r>
-              <w:t>Check</w:t>
-            </w:r>
-          </w:p>
-          <w:p>
-            <w:pPr>
-              <w:cnfStyle w:val="000000010000" w:firstRow="0" w:lastRow="0" w:firstColumn="0" w:lastColumn="0" w:oddVBand="0" w:evenVBand="0" w:oddHBand="0" w:evenHBand="1" w:firstRowFirstColumn="0" w:firstRowLastColumn="0" w:lastRowFirstColumn="0" w:lastRowLastColumn="0"/>
-            </w:pPr>
-            <w:r>
-              <w:t>-</w:t>
-            </w:r>
-          </w:p>
-          <w:p>
-            <w:pPr>
-              <w:cnfStyle w:val="000000010000" w:firstRow="0" w:lastRow="0" w:firstColumn="0" w:lastColumn="0" w:oddVBand="0" w:evenVBand="0" w:oddHBand="0" w:evenHBand="1" w:firstRowFirstColumn="0" w:firstRowLastColumn="0" w:lastRowFirstColumn="0" w:lastRowLastColumn="0"/>
-            </w:pPr>
-            <w:r>
-              <w:t>-</w:t>
-            </w:r>
             <w:bookmarkStart w:id="11" w:name="_GoBack"/>
             <w:bookmarkEnd w:id="11"/>
+          </w:p>
+        </w:tc>
+        <w:tc>
+          <w:tcPr>
+            <w:tcW w:w="1020" w:type="dxa"/>
+          </w:tcPr>
+          <w:p>
+            <w:pPr>
+              <w:cnfStyle w:val="000000010000" w:firstRow="0" w:lastRow="0" w:firstColumn="0" w:lastColumn="0" w:oddVBand="0" w:evenVBand="0" w:oddHBand="0" w:evenHBand="1" w:firstRowFirstColumn="0" w:firstRowLastColumn="0" w:lastRowFirstColumn="0" w:lastRowLastColumn="0"/>
+            </w:pPr>
+          </w:p>
+          <w:p>
+            <w:pPr>
+              <w:cnfStyle w:val="000000010000" w:firstRow="0" w:lastRow="0" w:firstColumn="0" w:lastColumn="0" w:oddVBand="0" w:evenVBand="0" w:oddHBand="0" w:evenHBand="1" w:firstRowFirstColumn="0" w:firstRowLastColumn="0" w:lastRowFirstColumn="0" w:lastRowLastColumn="0"/>
+            </w:pPr>
+            <w:r>
+              <w:t>X</w:t>
+            </w:r>
+          </w:p>
+          <w:p>
+            <w:pPr>
+              <w:cnfStyle w:val="000000010000" w:firstRow="0" w:lastRow="0" w:firstColumn="0" w:lastColumn="0" w:oddVBand="0" w:evenVBand="0" w:oddHBand="0" w:evenHBand="1" w:firstRowFirstColumn="0" w:firstRowLastColumn="0" w:lastRowFirstColumn="0" w:lastRowLastColumn="0"/>
+            </w:pPr>
+            <w:r>
+              <w:t>X</w:t>
+            </w:r>
+          </w:p>
+          <w:p>
+            <w:pPr>
+              <w:cnfStyle w:val="000000010000" w:firstRow="0" w:lastRow="0" w:firstColumn="0" w:lastColumn="0" w:oddVBand="0" w:evenVBand="0" w:oddHBand="0" w:evenHBand="1" w:firstRowFirstColumn="0" w:firstRowLastColumn="0" w:lastRowFirstColumn="0" w:lastRowLastColumn="0"/>
+            </w:pPr>
+            <w:r>
+              <w:t>X</w:t>
+            </w:r>
+          </w:p>
+          <w:p>
+            <w:pPr>
+              <w:cnfStyle w:val="000000010000" w:firstRow="0" w:lastRow="0" w:firstColumn="0" w:lastColumn="0" w:oddVBand="0" w:evenVBand="0" w:oddHBand="0" w:evenHBand="1" w:firstRowFirstColumn="0" w:firstRowLastColumn="0" w:lastRowFirstColumn="0" w:lastRowLastColumn="0"/>
+            </w:pPr>
+          </w:p>
+        </w:tc>
+        <w:tc>
+          <w:tcPr>
+            <w:tcW w:w="699" w:type="dxa"/>
+          </w:tcPr>
+          <w:p>
+            <w:pPr>
+              <w:cnfStyle w:val="000000010000" w:firstRow="0" w:lastRow="0" w:firstColumn="0" w:lastColumn="0" w:oddVBand="0" w:evenVBand="0" w:oddHBand="0" w:evenHBand="1" w:firstRowFirstColumn="0" w:firstRowLastColumn="0" w:lastRowFirstColumn="0" w:lastRowLastColumn="0"/>
+            </w:pPr>
+          </w:p>
+          <w:p>
+            <w:pPr>
+              <w:cnfStyle w:val="000000010000" w:firstRow="0" w:lastRow="0" w:firstColumn="0" w:lastColumn="0" w:oddVBand="0" w:evenVBand="0" w:oddHBand="0" w:evenHBand="1" w:firstRowFirstColumn="0" w:firstRowLastColumn="0" w:lastRowFirstColumn="0" w:lastRowLastColumn="0"/>
+            </w:pPr>
+            <w:r>
+              <w:t>-</w:t>
+            </w:r>
+          </w:p>
+          <w:p>
+            <w:pPr>
+              <w:cnfStyle w:val="000000010000" w:firstRow="0" w:lastRow="0" w:firstColumn="0" w:lastColumn="0" w:oddVBand="0" w:evenVBand="0" w:oddHBand="0" w:evenHBand="1" w:firstRowFirstColumn="0" w:firstRowLastColumn="0" w:lastRowFirstColumn="0" w:lastRowLastColumn="0"/>
+            </w:pPr>
+            <w:r>
+              <w:t>X</w:t>
+            </w:r>
+          </w:p>
+          <w:p>
+            <w:pPr>
+              <w:cnfStyle w:val="000000010000" w:firstRow="0" w:lastRow="0" w:firstColumn="0" w:lastColumn="0" w:oddVBand="0" w:evenVBand="0" w:oddHBand="0" w:evenHBand="1" w:firstRowFirstColumn="0" w:firstRowLastColumn="0" w:lastRowFirstColumn="0" w:lastRowLastColumn="0"/>
+            </w:pPr>
+            <w:r>
+              <w:t>X</w:t>
+            </w:r>
+          </w:p>
+          <w:p>
+            <w:pPr>
+              <w:cnfStyle w:val="000000010000" w:firstRow="0" w:lastRow="0" w:firstColumn="0" w:lastColumn="0" w:oddVBand="0" w:evenVBand="0" w:oddHBand="0" w:evenHBand="1" w:firstRowFirstColumn="0" w:firstRowLastColumn="0" w:lastRowFirstColumn="0" w:lastRowLastColumn="0"/>
+            </w:pPr>
+          </w:p>
+        </w:tc>
+        <w:tc>
+          <w:tcPr>
+            <w:tcW w:w="860" w:type="dxa"/>
+          </w:tcPr>
+          <w:p>
+            <w:pPr>
+              <w:cnfStyle w:val="000000010000" w:firstRow="0" w:lastRow="0" w:firstColumn="0" w:lastColumn="0" w:oddVBand="0" w:evenVBand="0" w:oddHBand="0" w:evenHBand="1" w:firstRowFirstColumn="0" w:firstRowLastColumn="0" w:lastRowFirstColumn="0" w:lastRowLastColumn="0"/>
+            </w:pPr>
+          </w:p>
+          <w:p>
+            <w:pPr>
+              <w:cnfStyle w:val="000000010000" w:firstRow="0" w:lastRow="0" w:firstColumn="0" w:lastColumn="0" w:oddVBand="0" w:evenVBand="0" w:oddHBand="0" w:evenHBand="1" w:firstRowFirstColumn="0" w:firstRowLastColumn="0" w:lastRowFirstColumn="0" w:lastRowLastColumn="0"/>
+            </w:pPr>
+            <w:r>
+              <w:t>X</w:t>
+            </w:r>
+          </w:p>
+          <w:p>
+            <w:pPr>
+              <w:cnfStyle w:val="000000010000" w:firstRow="0" w:lastRow="0" w:firstColumn="0" w:lastColumn="0" w:oddVBand="0" w:evenVBand="0" w:oddHBand="0" w:evenHBand="1" w:firstRowFirstColumn="0" w:firstRowLastColumn="0" w:lastRowFirstColumn="0" w:lastRowLastColumn="0"/>
+            </w:pPr>
+            <w:r>
+              <w:t>-</w:t>
+            </w:r>
+          </w:p>
+          <w:p>
+            <w:pPr>
+              <w:cnfStyle w:val="000000010000" w:firstRow="0" w:lastRow="0" w:firstColumn="0" w:lastColumn="0" w:oddVBand="0" w:evenVBand="0" w:oddHBand="0" w:evenHBand="1" w:firstRowFirstColumn="0" w:firstRowLastColumn="0" w:lastRowFirstColumn="0" w:lastRowLastColumn="0"/>
+            </w:pPr>
+            <w:r>
+              <w:t>X</w:t>
+            </w:r>
+          </w:p>
+          <w:p>
+            <w:pPr>
+              <w:cnfStyle w:val="000000010000" w:firstRow="0" w:lastRow="0" w:firstColumn="0" w:lastColumn="0" w:oddVBand="0" w:evenVBand="0" w:oddHBand="0" w:evenHBand="1" w:firstRowFirstColumn="0" w:firstRowLastColumn="0" w:lastRowFirstColumn="0" w:lastRowLastColumn="0"/>
+            </w:pPr>
+          </w:p>
+        </w:tc>
+        <w:tc>
+          <w:tcPr>
+            <w:tcW w:w="860" w:type="dxa"/>
+          </w:tcPr>
+          <w:p>
+            <w:pPr>
+              <w:cnfStyle w:val="000000010000" w:firstRow="0" w:lastRow="0" w:firstColumn="0" w:lastColumn="0" w:oddVBand="0" w:evenVBand="0" w:oddHBand="0" w:evenHBand="1" w:firstRowFirstColumn="0" w:firstRowLastColumn="0" w:lastRowFirstColumn="0" w:lastRowLastColumn="0"/>
+            </w:pPr>
+          </w:p>
+          <w:p>
+            <w:pPr>
+              <w:cnfStyle w:val="000000010000" w:firstRow="0" w:lastRow="0" w:firstColumn="0" w:lastColumn="0" w:oddVBand="0" w:evenVBand="0" w:oddHBand="0" w:evenHBand="1" w:firstRowFirstColumn="0" w:firstRowLastColumn="0" w:lastRowFirstColumn="0" w:lastRowLastColumn="0"/>
+            </w:pPr>
+            <w:r>
+              <w:t>Check</w:t>
+            </w:r>
+          </w:p>
+          <w:p>
+            <w:pPr>
+              <w:cnfStyle w:val="000000010000" w:firstRow="0" w:lastRow="0" w:firstColumn="0" w:lastColumn="0" w:oddVBand="0" w:evenVBand="0" w:oddHBand="0" w:evenHBand="1" w:firstRowFirstColumn="0" w:firstRowLastColumn="0" w:lastRowFirstColumn="0" w:lastRowLastColumn="0"/>
+            </w:pPr>
+            <w:r>
+              <w:t>-</w:t>
+            </w:r>
+          </w:p>
+          <w:p>
+            <w:pPr>
+              <w:cnfStyle w:val="000000010000" w:firstRow="0" w:lastRow="0" w:firstColumn="0" w:lastColumn="0" w:oddVBand="0" w:evenVBand="0" w:oddHBand="0" w:evenHBand="1" w:firstRowFirstColumn="0" w:firstRowLastColumn="0" w:lastRowFirstColumn="0" w:lastRowLastColumn="0"/>
+            </w:pPr>
+            <w:r>
+              <w:t>-</w:t>
+            </w:r>
+          </w:p>
+          <w:p>
+            <w:pPr>
+              <w:cnfStyle w:val="000000010000" w:firstRow="0" w:lastRow="0" w:firstColumn="0" w:lastColumn="0" w:oddVBand="0" w:evenVBand="0" w:oddHBand="0" w:evenHBand="1" w:firstRowFirstColumn="0" w:firstRowLastColumn="0" w:lastRowFirstColumn="0" w:lastRowLastColumn="0"/>
+            </w:pPr>
+            <w:r>
+              <w:t>-</w:t>
+            </w:r>
           </w:p>
         </w:tc>
       </w:tr>
@@ -5421,7 +5432,7 @@
                 <w:pStyle w:val="Header"/>
               </w:pPr>
               <w:r>
-                <w:t xml:space="preserve">Interactive 360° video  </w:t>
+                <w:t xml:space="preserve">Interactive 360° video </w:t>
               </w:r>
             </w:p>
           </w:tc>
@@ -7012,7 +7023,7 @@
 </file>
 
 <file path=customXml/itemProps1.xml><?xml version="1.0" encoding="utf-8"?>
-<ds:datastoreItem xmlns:ds="http://schemas.openxmlformats.org/officeDocument/2006/customXml" ds:itemID="{6B023B01-E21F-4307-877B-1363A0E5E9DC}">
+<ds:datastoreItem xmlns:ds="http://schemas.openxmlformats.org/officeDocument/2006/customXml" ds:itemID="{F0B66AA3-2018-4311-A72E-9089BCE2083A}">
   <ds:schemaRefs>
     <ds:schemaRef ds:uri="http://schemas.openxmlformats.org/officeDocument/2006/bibliography"/>
   </ds:schemaRefs>

</xml_diff>